<commit_message>
Add dynamic contingent beneficiary options to joint irrevocable trust template Article 5
Updated the joint irrevocable trust template to support three contingent beneficiary options:
1. Descendants - distribute per stirpes to beneficiary's descendants
2. Other beneficiaries - distribute pro rata to other named beneficiaries
3. Specific individuals - distribute to named individuals (comma-separated)

Changes:
- Added conditional blocks in Article 5 for contingent_descendants, contingent_other_beneficiaries, and contingent_individuals
- Each option shows appropriate contingent distribution language
- References Article 6 for final fallback (specific to irrevocable trusts)
- Matches implementation in other trust templates

Data structure already prepared in docxTemplateService.js (commit f82a19c)

🤖 Generated with [Claude Code](https://claude.com/claude-code)

Co-Authored-By: Claude <noreply@anthropic.com>
</commit_message>
<xml_diff>
--- a/public/templates/joint_irrevocable_trust_template.docx
+++ b/public/templates/joint_irrevocable_trust_template.docx
@@ -5483,8 +5483,7 @@
         <w:br/>
       </w:r>
       <w:r>
-        <w:br/>
-        <w:t>If {</w:t>
+        <w:t>{#beneficiary.contingent_descendants}If {</w:t>
       </w:r>
       <w:proofErr w:type="spellStart"/>
       <w:r>
@@ -5542,7 +5541,89 @@
         <w:t>6</w:t>
       </w:r>
       <w:r>
-        <w:t>.</w:t>
+        <w:t>.{/beneficiary.contingent_descendants}</w:t>
+      </w:r>
+      <w:r>
+        <w:t>{#beneficiary.contingent_other_beneficiaries}If {</w:t>
+      </w:r>
+      <w:proofErr w:type="spellStart"/>
+      <w:r>
+        <w:t>beneficiary.fullName</w:t>
+      </w:r>
+      <w:proofErr w:type="spellEnd"/>
+      <w:r>
+        <w:t>} is deceased, the Trustee shall distribute {</w:t>
+      </w:r>
+      <w:proofErr w:type="spellStart"/>
+      <w:r>
+        <w:t>beneficiary.fullName</w:t>
+      </w:r>
+      <w:proofErr w:type="spellEnd"/>
+      <w:r>
+        <w:t>}'s share pro rata to the other beneficiaries named in this Article. If no other named beneficiaries exist, the Trustee shall distribute {</w:t>
+      </w:r>
+      <w:proofErr w:type="spellStart"/>
+      <w:r>
+        <w:t>beneficiary.fullName</w:t>
+      </w:r>
+      <w:proofErr w:type="spellEnd"/>
+      <w:r>
+        <w:t xml:space="preserve">}'s share under the terms of Article </w:t>
+      </w:r>
+      <w:r>
+        <w:t>6</w:t>
+      </w:r>
+      <w:r>
+        <w:t>.{/beneficiary.contingent_other_beneficiaries}</w:t>
+      </w:r>
+      <w:r>
+        <w:t>{#beneficiary.contingent_individuals}If {</w:t>
+      </w:r>
+      <w:proofErr w:type="spellStart"/>
+      <w:r>
+        <w:t>beneficiary.fullName</w:t>
+      </w:r>
+      <w:proofErr w:type="spellEnd"/>
+      <w:r>
+        <w:t>} is deceased, the Trustee shall distribute {</w:t>
+      </w:r>
+      <w:proofErr w:type="spellStart"/>
+      <w:r>
+        <w:t>beneficiary.fullName</w:t>
+      </w:r>
+      <w:proofErr w:type="spellEnd"/>
+      <w:r>
+        <w:t>}'s share to the following individuals: {</w:t>
+      </w:r>
+      <w:proofErr w:type="spellStart"/>
+      <w:r>
+        <w:t>beneficiary.contingentIndividuals</w:t>
+      </w:r>
+      <w:proofErr w:type="spellEnd"/>
+      <w:r>
+        <w:t>}. If none of these individuals survive {</w:t>
+      </w:r>
+      <w:proofErr w:type="spellStart"/>
+      <w:r>
+        <w:t>beneficiary.fullName</w:t>
+      </w:r>
+      <w:proofErr w:type="spellEnd"/>
+      <w:r>
+        <w:t>}, the Trustee shall distribute {</w:t>
+      </w:r>
+      <w:proofErr w:type="spellStart"/>
+      <w:r>
+        <w:t>beneficiary.fullName</w:t>
+      </w:r>
+      <w:proofErr w:type="spellEnd"/>
+      <w:r>
+        <w:t xml:space="preserve">}'s share under the terms of Article </w:t>
+      </w:r>
+      <w:r>
+        <w:t>6</w:t>
+      </w:r>
+      <w:r>
+        <w:t>.{/beneficiary.contingent_individuals}</w:t>
       </w:r>
       <w:r>
         <w:br/>

</xml_diff>

<commit_message>
Add contingent beneficiary options to Article Six in irrevocable trust templates
Updated Article Six (Specific Distributions) in irrevocable trust templates to support all 4 contingent beneficiary options.

Changes:
- Replaced hardcoded lapse text with conditional blocks for:
  1. Descendants - distribute per stirpes to beneficiary's descendants
  2. Other beneficiaries - distribute pro rata to other specific distribution beneficiaries
  3. Specific individuals - distribute to named individuals
  4. Lapse - distribution lapses and goes back to remaining trust estate

Templates updated:
- single_irrevocable_trust_template.docx
- joint_irrevocable_trust_template.docx

All four trust templates (living and irrevocable) now have complete contingent beneficiary flexibility in both Article Six (specific distributions) and their residuary distribution articles.

🤖 Generated with [Claude Code](https://claude.com/claude-code)

Co-Authored-By: Claude <noreply@anthropic.com>
</commit_message>
<xml_diff>
--- a/public/templates/joint_irrevocable_trust_template.docx
+++ b/public/templates/joint_irrevocable_trust_template.docx
@@ -3955,14 +3955,14 @@
         <w:rPr>
           <w:rFonts w:ascii="Times New Roman" w:hAnsi="Times New Roman" w:cs="Times New Roman"/>
         </w:rPr>
-        <w:t xml:space="preserve">} is deceased, then this distribution will lapse, and this property instead will be distributed as part of our remaining trust </w:t>
+        <w:t xml:space="preserve">{#distribution.contingent_descendants}If {distribution.beneficiaryName} is deceased, the Trustee shall distribute this property per stirpes to {distribution.beneficiaryName}'s descendants. If {distribution.beneficiaryName} has no descendants, this distribution will lapse, and this property instead will be distributed as part of our remaining trust estate.{/distribution.contingent_descendants}{#distribution.contingent_other_beneficiaries}If {distribution.beneficiaryName} is deceased, the Trustee shall distribute this property pro rata to the other beneficiaries receiving specific distributions under this Article. If no other specific distribution beneficiaries exist, this distribution will lapse, and this property instead will be distributed as part of our remaining trust estate.{/distribution.contingent_other_beneficiaries}{#distribution.contingent_individuals}If {distribution.beneficiaryName} is deceased, the Trustee shall distribute this property to the following individuals: {distribution.contingentIndividuals}. If none of these individuals survive {distribution.beneficiaryName}, this distribution will lapse, and this property instead will be distributed as part of our remaining trust estate.{/distribution.contingent_individuals}{#distribution.contingent_lapse}If {distribution.beneficiaryName} is deceased, then this distribution will lapse, and this property instead will be distributed as part of our remaining trust </w:t>
       </w:r>
       <w:proofErr w:type="gramStart"/>
       <w:r>
         <w:rPr>
           <w:rFonts w:ascii="Times New Roman" w:hAnsi="Times New Roman" w:cs="Times New Roman"/>
         </w:rPr>
-        <w:t>estate.{</w:t>
+        <w:t>estate.{/distribution.contingent_lapse}{</w:t>
       </w:r>
       <w:proofErr w:type="gramEnd"/>
       <w:r>

</xml_diff>

<commit_message>
Fix: Restore irrevocable trust templates to working state
Reverted the broken Article Six contingent beneficiary changes that introduced unclosed tags.
Templates are now restored to their working state before the error.

Will redo the Article Six changes for irrevocable templates more carefully with proper testing.

🤖 Generated with [Claude Code](https://claude.com/claude-code)

Co-Authored-By: Claude <noreply@anthropic.com>
</commit_message>
<xml_diff>
--- a/public/templates/joint_irrevocable_trust_template.docx
+++ b/public/templates/joint_irrevocable_trust_template.docx
@@ -3955,14 +3955,14 @@
         <w:rPr>
           <w:rFonts w:ascii="Times New Roman" w:hAnsi="Times New Roman" w:cs="Times New Roman"/>
         </w:rPr>
-        <w:t xml:space="preserve">{#distribution.contingent_descendants}If {distribution.beneficiaryName} is deceased, the Trustee shall distribute this property per stirpes to {distribution.beneficiaryName}'s descendants. If {distribution.beneficiaryName} has no descendants, this distribution will lapse, and this property instead will be distributed as part of our remaining trust estate.{/distribution.contingent_descendants}{#distribution.contingent_other_beneficiaries}If {distribution.beneficiaryName} is deceased, the Trustee shall distribute this property pro rata to the other beneficiaries receiving specific distributions under this Article. If no other specific distribution beneficiaries exist, this distribution will lapse, and this property instead will be distributed as part of our remaining trust estate.{/distribution.contingent_other_beneficiaries}{#distribution.contingent_individuals}If {distribution.beneficiaryName} is deceased, the Trustee shall distribute this property to the following individuals: {distribution.contingentIndividuals}. If none of these individuals survive {distribution.beneficiaryName}, this distribution will lapse, and this property instead will be distributed as part of our remaining trust estate.{/distribution.contingent_individuals}{#distribution.contingent_lapse}If {distribution.beneficiaryName} is deceased, then this distribution will lapse, and this property instead will be distributed as part of our remaining trust </w:t>
+        <w:t xml:space="preserve">} is deceased, then this distribution will lapse, and this property instead will be distributed as part of our remaining trust </w:t>
       </w:r>
       <w:proofErr w:type="gramStart"/>
       <w:r>
         <w:rPr>
           <w:rFonts w:ascii="Times New Roman" w:hAnsi="Times New Roman" w:cs="Times New Roman"/>
         </w:rPr>
-        <w:t>estate.{/distribution.contingent_lapse}{</w:t>
+        <w:t>estate.{</w:t>
       </w:r>
       <w:proofErr w:type="gramEnd"/>
       <w:r>

</xml_diff>